<commit_message>
Ajuste de alguns exercicios estrutura repetitiva, saida de dados e começo de expressoes aritmeticas
</commit_message>
<xml_diff>
--- a/exercicios/estrutura-repetitiva.docx
+++ b/exercicios/estrutura-repetitiva.docx
@@ -201,15 +201,7 @@
           <w:sz w:val="28"/>
           <w:szCs w:val="28"/>
         </w:rPr>
-        <w:t>Faça um app em prompt</w:t>
-      </w:r>
-      <w:r>
-        <w:rPr>
-          <w:rFonts w:ascii="Times New Roman" w:hAnsi="Times New Roman" w:cs="Times New Roman"/>
-          <w:sz w:val="28"/>
-          <w:szCs w:val="28"/>
-        </w:rPr>
-        <w:t xml:space="preserve"> </w:t>
+        <w:t xml:space="preserve">Faça um app em prompt </w:t>
       </w:r>
       <w:r>
         <w:rPr>
@@ -1019,7 +1011,23 @@
           <w:sz w:val="28"/>
           <w:szCs w:val="28"/>
         </w:rPr>
-        <w:t>1 para soma, 2 para subtração, 3 para divisão, 4 para divisão</w:t>
+        <w:t xml:space="preserve">1 para soma, 2 para subtração, 3 para </w:t>
+      </w:r>
+      <w:r>
+        <w:rPr>
+          <w:rFonts w:ascii="Times New Roman" w:hAnsi="Times New Roman" w:cs="Times New Roman"/>
+          <w:sz w:val="28"/>
+          <w:szCs w:val="28"/>
+        </w:rPr>
+        <w:t>multiplicação</w:t>
+      </w:r>
+      <w:r>
+        <w:rPr>
+          <w:rFonts w:ascii="Times New Roman" w:hAnsi="Times New Roman" w:cs="Times New Roman"/>
+          <w:sz w:val="28"/>
+          <w:szCs w:val="28"/>
+        </w:rPr>
+        <w:t>, 4 para divisão</w:t>
       </w:r>
       <w:r>
         <w:rPr>
@@ -1168,17 +1176,7 @@
           <w:szCs w:val="32"/>
         </w:rPr>
         <w:lastRenderedPageBreak/>
-        <w:t>Exercício 1</w:t>
-      </w:r>
-      <w:r>
-        <w:rPr>
-          <w:rFonts w:ascii="Times New Roman" w:hAnsi="Times New Roman" w:cs="Times New Roman"/>
-          <w:b/>
-          <w:bCs/>
-          <w:sz w:val="32"/>
-          <w:szCs w:val="32"/>
-        </w:rPr>
-        <w:t>1</w:t>
+        <w:t>Exercício 11</w:t>
       </w:r>
     </w:p>
     <w:p>
@@ -1364,17 +1362,7 @@
           <w:sz w:val="32"/>
           <w:szCs w:val="32"/>
         </w:rPr>
-        <w:t>Exercício 1</w:t>
-      </w:r>
-      <w:r>
-        <w:rPr>
-          <w:rFonts w:ascii="Times New Roman" w:hAnsi="Times New Roman" w:cs="Times New Roman"/>
-          <w:b/>
-          <w:bCs/>
-          <w:sz w:val="32"/>
-          <w:szCs w:val="32"/>
-        </w:rPr>
-        <w:t>2</w:t>
+        <w:t>Exercício 12</w:t>
       </w:r>
     </w:p>
     <w:p>
@@ -1444,17 +1432,7 @@
           <w:sz w:val="32"/>
           <w:szCs w:val="32"/>
         </w:rPr>
-        <w:t>Exercício 1</w:t>
-      </w:r>
-      <w:r>
-        <w:rPr>
-          <w:rFonts w:ascii="Times New Roman" w:hAnsi="Times New Roman" w:cs="Times New Roman"/>
-          <w:b/>
-          <w:bCs/>
-          <w:sz w:val="32"/>
-          <w:szCs w:val="32"/>
-        </w:rPr>
-        <w:t>3</w:t>
+        <w:t>Exercício 13</w:t>
       </w:r>
     </w:p>
     <w:p>
@@ -1532,17 +1510,7 @@
           <w:sz w:val="32"/>
           <w:szCs w:val="32"/>
         </w:rPr>
-        <w:t>Exercício 1</w:t>
-      </w:r>
-      <w:r>
-        <w:rPr>
-          <w:rFonts w:ascii="Times New Roman" w:hAnsi="Times New Roman" w:cs="Times New Roman"/>
-          <w:b/>
-          <w:bCs/>
-          <w:sz w:val="32"/>
-          <w:szCs w:val="32"/>
-        </w:rPr>
-        <w:t>4</w:t>
+        <w:t>Exercício 14</w:t>
       </w:r>
     </w:p>
     <w:p>
@@ -1612,17 +1580,7 @@
           <w:sz w:val="32"/>
           <w:szCs w:val="32"/>
         </w:rPr>
-        <w:t>Exercício 1</w:t>
-      </w:r>
-      <w:r>
-        <w:rPr>
-          <w:rFonts w:ascii="Times New Roman" w:hAnsi="Times New Roman" w:cs="Times New Roman"/>
-          <w:b/>
-          <w:bCs/>
-          <w:sz w:val="32"/>
-          <w:szCs w:val="32"/>
-        </w:rPr>
-        <w:t>5</w:t>
+        <w:t>Exercício 15</w:t>
       </w:r>
     </w:p>
     <w:p>
@@ -1715,17 +1673,7 @@
           <w:szCs w:val="32"/>
         </w:rPr>
         <w:lastRenderedPageBreak/>
-        <w:t>Exercício 1</w:t>
-      </w:r>
-      <w:r>
-        <w:rPr>
-          <w:rFonts w:ascii="Times New Roman" w:hAnsi="Times New Roman" w:cs="Times New Roman"/>
-          <w:b/>
-          <w:bCs/>
-          <w:sz w:val="32"/>
-          <w:szCs w:val="32"/>
-        </w:rPr>
-        <w:t>6</w:t>
+        <w:t>Exercício 16</w:t>
       </w:r>
     </w:p>
     <w:p>
@@ -1827,43 +1775,25 @@
           <w:sz w:val="32"/>
           <w:szCs w:val="32"/>
         </w:rPr>
-        <w:t>Exercício 1</w:t>
-      </w:r>
-      <w:r>
-        <w:rPr>
-          <w:rFonts w:ascii="Times New Roman" w:hAnsi="Times New Roman" w:cs="Times New Roman"/>
-          <w:b/>
-          <w:bCs/>
-          <w:sz w:val="32"/>
-          <w:szCs w:val="32"/>
-        </w:rPr>
-        <w:t>7</w:t>
-      </w:r>
-    </w:p>
-    <w:p>
-      <w:pPr>
-        <w:ind w:firstLine="567"/>
-        <w:rPr>
-          <w:rFonts w:ascii="Times New Roman" w:hAnsi="Times New Roman" w:cs="Times New Roman"/>
-          <w:sz w:val="28"/>
-          <w:szCs w:val="28"/>
-        </w:rPr>
-      </w:pPr>
-      <w:r>
-        <w:rPr>
-          <w:rFonts w:ascii="Times New Roman" w:hAnsi="Times New Roman" w:cs="Times New Roman"/>
-          <w:sz w:val="28"/>
-          <w:szCs w:val="28"/>
-        </w:rPr>
-        <w:t xml:space="preserve">Faça um app em prompt que leia um valor inteiro depois mostre a soma de todos os valores entre 1 e esse valor </w:t>
-      </w:r>
-      <w:r>
-        <w:rPr>
-          <w:rFonts w:ascii="Times New Roman" w:hAnsi="Times New Roman" w:cs="Times New Roman"/>
-          <w:sz w:val="28"/>
-          <w:szCs w:val="28"/>
-        </w:rPr>
-        <w:t>(Utilizando-se de repetição e não a soma de Gauss)</w:t>
+        <w:t>Exercício 17</w:t>
+      </w:r>
+    </w:p>
+    <w:p>
+      <w:pPr>
+        <w:ind w:firstLine="567"/>
+        <w:rPr>
+          <w:rFonts w:ascii="Times New Roman" w:hAnsi="Times New Roman" w:cs="Times New Roman"/>
+          <w:sz w:val="28"/>
+          <w:szCs w:val="28"/>
+        </w:rPr>
+      </w:pPr>
+      <w:r>
+        <w:rPr>
+          <w:rFonts w:ascii="Times New Roman" w:hAnsi="Times New Roman" w:cs="Times New Roman"/>
+          <w:sz w:val="28"/>
+          <w:szCs w:val="28"/>
+        </w:rPr>
+        <w:t>Faça um app em prompt que leia um valor inteiro depois mostre a soma de todos os valores entre 1 e esse valor (Utilizando-se de repetição e não a soma de Gauss)</w:t>
       </w:r>
       <w:r>
         <w:rPr>
@@ -1907,17 +1837,7 @@
           <w:sz w:val="32"/>
           <w:szCs w:val="32"/>
         </w:rPr>
-        <w:t>Exercício 1</w:t>
-      </w:r>
-      <w:r>
-        <w:rPr>
-          <w:rFonts w:ascii="Times New Roman" w:hAnsi="Times New Roman" w:cs="Times New Roman"/>
-          <w:b/>
-          <w:bCs/>
-          <w:sz w:val="32"/>
-          <w:szCs w:val="32"/>
-        </w:rPr>
-        <w:t>8</w:t>
+        <w:t>Exercício 18</w:t>
       </w:r>
     </w:p>
     <w:p>
@@ -2011,17 +1931,7 @@
           <w:sz w:val="32"/>
           <w:szCs w:val="32"/>
         </w:rPr>
-        <w:t>Exercício 1</w:t>
-      </w:r>
-      <w:r>
-        <w:rPr>
-          <w:rFonts w:ascii="Times New Roman" w:hAnsi="Times New Roman" w:cs="Times New Roman"/>
-          <w:b/>
-          <w:bCs/>
-          <w:sz w:val="32"/>
-          <w:szCs w:val="32"/>
-        </w:rPr>
-        <w:t>9</w:t>
+        <w:t>Exercício 19</w:t>
       </w:r>
     </w:p>
     <w:p>
@@ -2099,17 +2009,7 @@
           <w:sz w:val="32"/>
           <w:szCs w:val="32"/>
         </w:rPr>
-        <w:t xml:space="preserve">Exercício </w:t>
-      </w:r>
-      <w:r>
-        <w:rPr>
-          <w:rFonts w:ascii="Times New Roman" w:hAnsi="Times New Roman" w:cs="Times New Roman"/>
-          <w:b/>
-          <w:bCs/>
-          <w:sz w:val="32"/>
-          <w:szCs w:val="32"/>
-        </w:rPr>
-        <w:t>20</w:t>
+        <w:t>Exercício 20</w:t>
       </w:r>
     </w:p>
     <w:p>
@@ -2235,51 +2135,25 @@
           <w:sz w:val="32"/>
           <w:szCs w:val="32"/>
         </w:rPr>
-        <w:t xml:space="preserve">Exercício </w:t>
-      </w:r>
-      <w:r>
-        <w:rPr>
-          <w:rFonts w:ascii="Times New Roman" w:hAnsi="Times New Roman" w:cs="Times New Roman"/>
-          <w:b/>
-          <w:bCs/>
-          <w:sz w:val="32"/>
-          <w:szCs w:val="32"/>
-        </w:rPr>
-        <w:t>21</w:t>
-      </w:r>
-    </w:p>
-    <w:p>
-      <w:pPr>
-        <w:ind w:firstLine="567"/>
-        <w:rPr>
-          <w:rFonts w:ascii="Times New Roman" w:hAnsi="Times New Roman" w:cs="Times New Roman"/>
-          <w:sz w:val="28"/>
-          <w:szCs w:val="28"/>
-        </w:rPr>
-      </w:pPr>
-      <w:r>
-        <w:rPr>
-          <w:rFonts w:ascii="Times New Roman" w:hAnsi="Times New Roman" w:cs="Times New Roman"/>
-          <w:sz w:val="28"/>
-          <w:szCs w:val="28"/>
-        </w:rPr>
-        <w:t xml:space="preserve">Faça um app em prompt que leia um valor real e um inteiro, sendo respectivamente salário e número de aumentos. A porcentagem do aumento é de 7%. O app devera sempre aumentar o valor </w:t>
-      </w:r>
-      <w:r>
-        <w:rPr>
-          <w:rFonts w:ascii="Times New Roman" w:hAnsi="Times New Roman" w:cs="Times New Roman"/>
-          <w:sz w:val="28"/>
-          <w:szCs w:val="28"/>
-        </w:rPr>
-        <w:t xml:space="preserve">base </w:t>
-      </w:r>
-      <w:r>
-        <w:rPr>
-          <w:rFonts w:ascii="Times New Roman" w:hAnsi="Times New Roman" w:cs="Times New Roman"/>
-          <w:sz w:val="28"/>
-          <w:szCs w:val="28"/>
-        </w:rPr>
-        <w:t>por 7% o tanto de vezes igual ao número de aumentos. Mostre o valor final com os aumentos.</w:t>
+        <w:t>Exercício 21</w:t>
+      </w:r>
+    </w:p>
+    <w:p>
+      <w:pPr>
+        <w:ind w:firstLine="567"/>
+        <w:rPr>
+          <w:rFonts w:ascii="Times New Roman" w:hAnsi="Times New Roman" w:cs="Times New Roman"/>
+          <w:sz w:val="28"/>
+          <w:szCs w:val="28"/>
+        </w:rPr>
+      </w:pPr>
+      <w:r>
+        <w:rPr>
+          <w:rFonts w:ascii="Times New Roman" w:hAnsi="Times New Roman" w:cs="Times New Roman"/>
+          <w:sz w:val="28"/>
+          <w:szCs w:val="28"/>
+        </w:rPr>
+        <w:t>Faça um app em prompt que leia um valor real e um inteiro, sendo respectivamente salário e número de aumentos. A porcentagem do aumento é de 7%. O app devera sempre aumentar o valor base por 7% o tanto de vezes igual ao número de aumentos. Mostre o valor final com os aumentos.</w:t>
       </w:r>
     </w:p>
     <w:p>
@@ -2316,17 +2190,7 @@
           <w:szCs w:val="32"/>
         </w:rPr>
         <w:lastRenderedPageBreak/>
-        <w:t xml:space="preserve">Exercício </w:t>
-      </w:r>
-      <w:r>
-        <w:rPr>
-          <w:rFonts w:ascii="Times New Roman" w:hAnsi="Times New Roman" w:cs="Times New Roman"/>
-          <w:b/>
-          <w:bCs/>
-          <w:sz w:val="32"/>
-          <w:szCs w:val="32"/>
-        </w:rPr>
-        <w:t>22</w:t>
+        <w:t>Exercício 22</w:t>
       </w:r>
     </w:p>
     <w:p>
@@ -2422,17 +2286,7 @@
           <w:sz w:val="32"/>
           <w:szCs w:val="32"/>
         </w:rPr>
-        <w:t xml:space="preserve">Exercício </w:t>
-      </w:r>
-      <w:r>
-        <w:rPr>
-          <w:rFonts w:ascii="Times New Roman" w:hAnsi="Times New Roman" w:cs="Times New Roman"/>
-          <w:b/>
-          <w:bCs/>
-          <w:sz w:val="32"/>
-          <w:szCs w:val="32"/>
-        </w:rPr>
-        <w:t>23</w:t>
+        <w:t>Exercício 23</w:t>
       </w:r>
     </w:p>
     <w:p>
@@ -2518,17 +2372,7 @@
           <w:sz w:val="32"/>
           <w:szCs w:val="32"/>
         </w:rPr>
-        <w:t xml:space="preserve">Exercício </w:t>
-      </w:r>
-      <w:r>
-        <w:rPr>
-          <w:rFonts w:ascii="Times New Roman" w:hAnsi="Times New Roman" w:cs="Times New Roman"/>
-          <w:b/>
-          <w:bCs/>
-          <w:sz w:val="32"/>
-          <w:szCs w:val="32"/>
-        </w:rPr>
-        <w:t>24</w:t>
+        <w:t>Exercício 24</w:t>
       </w:r>
     </w:p>
     <w:p>

</xml_diff>